<commit_message>
add lab3 part c
</commit_message>
<xml_diff>
--- a/src/Lab3/lab3docs.docx
+++ b/src/Lab3/lab3docs.docx
@@ -1,6 +1,6 @@
 
 <file path=word/document.xml><?xml version="1.0" encoding="utf-8"?>
-<w:document xmlns:wpc="http://schemas.microsoft.com/office/word/2010/wordprocessingCanvas" xmlns:cx="http://schemas.microsoft.com/office/drawing/2014/chartex" xmlns:cx1="http://schemas.microsoft.com/office/drawing/2015/9/8/chartex" xmlns:mc="http://schemas.openxmlformats.org/markup-compatibility/2006" xmlns:o="urn:schemas-microsoft-com:office:office" xmlns:r="http://schemas.openxmlformats.org/officeDocument/2006/relationships" xmlns:m="http://schemas.openxmlformats.org/officeDocument/2006/math" xmlns:v="urn:schemas-microsoft-com:vml" xmlns:wp14="http://schemas.microsoft.com/office/word/2010/wordprocessingDrawing" xmlns:wp="http://schemas.openxmlformats.org/drawingml/2006/wordprocessingDrawing" xmlns:w10="urn:schemas-microsoft-com:office:word" xmlns:w="http://schemas.openxmlformats.org/wordprocessingml/2006/main" xmlns:w14="http://schemas.microsoft.com/office/word/2010/wordml" xmlns:w15="http://schemas.microsoft.com/office/word/2012/wordml" xmlns:w16se="http://schemas.microsoft.com/office/word/2015/wordml/symex" xmlns:wpg="http://schemas.microsoft.com/office/word/2010/wordprocessingGroup" xmlns:wpi="http://schemas.microsoft.com/office/word/2010/wordprocessingInk" xmlns:wne="http://schemas.microsoft.com/office/word/2006/wordml" xmlns:wps="http://schemas.microsoft.com/office/word/2010/wordprocessingShape" mc:Ignorable="w14 w15 w16se wp14">
+<w:document xmlns:wpc="http://schemas.microsoft.com/office/word/2010/wordprocessingCanvas" xmlns:cx="http://schemas.microsoft.com/office/drawing/2014/chartex" xmlns:cx1="http://schemas.microsoft.com/office/drawing/2015/9/8/chartex" xmlns:cx2="http://schemas.microsoft.com/office/drawing/2015/10/21/chartex" xmlns:cx3="http://schemas.microsoft.com/office/drawing/2016/5/9/chartex" xmlns:cx4="http://schemas.microsoft.com/office/drawing/2016/5/10/chartex" xmlns:cx5="http://schemas.microsoft.com/office/drawing/2016/5/11/chartex" xmlns:cx6="http://schemas.microsoft.com/office/drawing/2016/5/12/chartex" xmlns:cx7="http://schemas.microsoft.com/office/drawing/2016/5/13/chartex" xmlns:cx8="http://schemas.microsoft.com/office/drawing/2016/5/14/chartex" xmlns:mc="http://schemas.openxmlformats.org/markup-compatibility/2006" xmlns:aink="http://schemas.microsoft.com/office/drawing/2016/ink" xmlns:am3d="http://schemas.microsoft.com/office/drawing/2017/model3d" xmlns:o="urn:schemas-microsoft-com:office:office" xmlns:r="http://schemas.openxmlformats.org/officeDocument/2006/relationships" xmlns:m="http://schemas.openxmlformats.org/officeDocument/2006/math" xmlns:v="urn:schemas-microsoft-com:vml" xmlns:wp14="http://schemas.microsoft.com/office/word/2010/wordprocessingDrawing" xmlns:wp="http://schemas.openxmlformats.org/drawingml/2006/wordprocessingDrawing" xmlns:w10="urn:schemas-microsoft-com:office:word" xmlns:w="http://schemas.openxmlformats.org/wordprocessingml/2006/main" xmlns:w14="http://schemas.microsoft.com/office/word/2010/wordml" xmlns:w15="http://schemas.microsoft.com/office/word/2012/wordml" xmlns:w16cex="http://schemas.microsoft.com/office/word/2018/wordml/cex" xmlns:w16cid="http://schemas.microsoft.com/office/word/2016/wordml/cid" xmlns:w16="http://schemas.microsoft.com/office/word/2018/wordml" xmlns:w16sdtdh="http://schemas.microsoft.com/office/word/2020/wordml/sdtdatahash" xmlns:w16se="http://schemas.microsoft.com/office/word/2015/wordml/symex" xmlns:wpg="http://schemas.microsoft.com/office/word/2010/wordprocessingGroup" xmlns:wpi="http://schemas.microsoft.com/office/word/2010/wordprocessingInk" xmlns:wne="http://schemas.microsoft.com/office/word/2006/wordml" xmlns:wps="http://schemas.microsoft.com/office/word/2010/wordprocessingShape" mc:Ignorable="w14 w15 w16se w16cid w16 w16cex w16sdtdh wp14">
   <w:body>
     <w:p>
       <w:pPr>
@@ -548,7 +548,6 @@
           <w:lang w:val="ru-RU"/>
         </w:rPr>
       </w:pPr>
-      <w:proofErr w:type="spellStart"/>
       <w:r>
         <w:rPr>
           <w:b/>
@@ -557,7 +556,6 @@
         </w:rPr>
         <w:t>Abiturient</w:t>
       </w:r>
-      <w:proofErr w:type="spellEnd"/>
       <w:r>
         <w:rPr>
           <w:lang w:val="ru-RU" w:bidi="en-US"/>
@@ -728,21 +726,7 @@
         <w:rPr>
           <w:lang w:val="ru-RU" w:eastAsia="ru-RU" w:bidi="ru-RU"/>
         </w:rPr>
-        <w:t xml:space="preserve">Название, </w:t>
-      </w:r>
-      <w:proofErr w:type="gramStart"/>
-      <w:r>
-        <w:rPr>
-          <w:lang w:val="ru-RU" w:eastAsia="ru-RU" w:bidi="ru-RU"/>
-        </w:rPr>
-        <w:t>Автор(</w:t>
-      </w:r>
-      <w:proofErr w:type="gramEnd"/>
-      <w:r>
-        <w:rPr>
-          <w:lang w:val="ru-RU" w:eastAsia="ru-RU" w:bidi="ru-RU"/>
-        </w:rPr>
-        <w:t>ы), Издательство, Год издания, Количество страниц, Цена, Тип переплета.</w:t>
+        <w:t>Название, Автор(ы), Издательство, Год издания, Количество страниц, Цена, Тип переплета.</w:t>
       </w:r>
     </w:p>
     <w:p>
@@ -1882,21 +1866,7 @@
           <w:lang w:val="ru-RU" w:eastAsia="ru-RU" w:bidi="ru-RU"/>
         </w:rPr>
         <w:softHyphen/>
-        <w:t xml:space="preserve">редать его в метод, который изменяет каждый элемент массива с четным индексом </w:t>
-      </w:r>
-      <w:proofErr w:type="gramStart"/>
-      <w:r>
-        <w:rPr>
-          <w:lang w:val="ru-RU" w:eastAsia="ru-RU" w:bidi="ru-RU"/>
-        </w:rPr>
-        <w:t>путем добавления</w:t>
-      </w:r>
-      <w:proofErr w:type="gramEnd"/>
-      <w:r>
-        <w:rPr>
-          <w:lang w:val="ru-RU" w:eastAsia="ru-RU" w:bidi="ru-RU"/>
-        </w:rPr>
-        <w:t xml:space="preserve"> следующего за ним элемента.</w:t>
+        <w:t>редать его в метод, который изменяет каждый элемент массива с четным индексом путем добавления следующего за ним элемента.</w:t>
       </w:r>
     </w:p>
     <w:p>
@@ -2038,7 +2008,6 @@
         <w:t>. Объявить массив/список/</w:t>
       </w:r>
       <w:proofErr w:type="spellStart"/>
-      <w:proofErr w:type="gramStart"/>
       <w:r>
         <w:rPr>
           <w:lang w:val="ru-RU" w:eastAsia="ru-RU" w:bidi="ru-RU"/>
@@ -2050,14 +2019,7 @@
         <w:rPr>
           <w:lang w:val="ru-RU" w:eastAsia="ru-RU" w:bidi="ru-RU"/>
         </w:rPr>
-        <w:t>- во</w:t>
-      </w:r>
-      <w:proofErr w:type="gramEnd"/>
-      <w:r>
-        <w:rPr>
-          <w:lang w:val="ru-RU" w:eastAsia="ru-RU" w:bidi="ru-RU"/>
-        </w:rPr>
-        <w:t xml:space="preserve"> из </w:t>
+        <w:t xml:space="preserve">- во из </w:t>
       </w:r>
       <w:r>
         <w:rPr>
@@ -2108,21 +2070,7 @@
         <w:rPr>
           <w:lang w:val="ru-RU" w:eastAsia="ru-RU" w:bidi="ru-RU"/>
         </w:rPr>
-        <w:t>с учетом включения/</w:t>
-      </w:r>
-      <w:proofErr w:type="spellStart"/>
-      <w:r>
-        <w:rPr>
-          <w:lang w:val="ru-RU" w:eastAsia="ru-RU" w:bidi="ru-RU"/>
-        </w:rPr>
-        <w:t>невключения</w:t>
-      </w:r>
-      <w:proofErr w:type="spellEnd"/>
-      <w:r>
-        <w:rPr>
-          <w:lang w:val="ru-RU" w:eastAsia="ru-RU" w:bidi="ru-RU"/>
-        </w:rPr>
-        <w:t xml:space="preserve"> концов. Создать методы по определению пересечения и объединения интервалов, причем интервалы, не имеющие общих точек, пересекаться/объединятся не могут. Объявить массив/список/множество и </w:t>
+        <w:t xml:space="preserve">с учетом включения/невключения концов. Создать методы по определению пересечения и объединения интервалов, причем интервалы, не имеющие общих точек, пересекаться/объединятся не могут. Объявить массив/список/множество и </w:t>
       </w:r>
       <w:r>
         <w:rPr>
@@ -2524,14 +2472,14 @@
         <w:rPr>
           <w:lang w:val="ru-RU" w:eastAsia="ru-RU" w:bidi="ru-RU"/>
         </w:rPr>
-        <w:t>. Определить точки пересе</w:t>
+        <w:t>. Определить пересе</w:t>
       </w:r>
       <w:r>
         <w:rPr>
           <w:lang w:val="ru-RU" w:eastAsia="ru-RU" w:bidi="ru-RU"/>
         </w:rPr>
         <w:softHyphen/>
-        <w:t>чения прямой с осями координат. Определить координаты пересечения двух прямых. Создать массив/список/множество объектов и определить группы параллельных прямых.</w:t>
+        <w:t>чения прямой с осями координат. Создать массив/список/множество объектов и определить группы параллельных прямых.</w:t>
       </w:r>
     </w:p>
     <w:p>
@@ -2663,7 +2611,6 @@
         </w:rPr>
         <w:t xml:space="preserve">. Объявить и инициализировать массив из </w:t>
       </w:r>
-      <w:proofErr w:type="gramStart"/>
       <w:r>
         <w:rPr>
           <w:i/>
@@ -2676,64 +2623,63 @@
         <w:rPr>
           <w:lang w:val="ru-RU" w:eastAsia="ru-RU" w:bidi="ru-RU"/>
         </w:rPr>
-        <w:t xml:space="preserve"> дробей</w:t>
+        <w:t xml:space="preserve"> дробей, </w:t>
+      </w:r>
+      <w:proofErr w:type="spellStart"/>
+      <w:r>
+        <w:rPr>
+          <w:lang w:val="ru-RU" w:eastAsia="ru-RU" w:bidi="ru-RU"/>
+        </w:rPr>
+        <w:t>вве</w:t>
+      </w:r>
+      <w:proofErr w:type="spellEnd"/>
+      <w:r>
+        <w:rPr>
+          <w:lang w:val="ru-RU" w:eastAsia="ru-RU" w:bidi="ru-RU"/>
+        </w:rPr>
+        <w:t xml:space="preserve">- </w:t>
+      </w:r>
+      <w:proofErr w:type="spellStart"/>
+      <w:r>
+        <w:rPr>
+          <w:lang w:val="ru-RU" w:eastAsia="ru-RU" w:bidi="ru-RU"/>
+        </w:rPr>
+        <w:t>сти</w:t>
+      </w:r>
+      <w:proofErr w:type="spellEnd"/>
+      <w:r>
+        <w:rPr>
+          <w:lang w:val="ru-RU" w:eastAsia="ru-RU" w:bidi="ru-RU"/>
+        </w:rPr>
+        <w:t>/вывести значения для массива дробей. Создать массив/список/</w:t>
+      </w:r>
+      <w:proofErr w:type="spellStart"/>
+      <w:r>
+        <w:rPr>
+          <w:lang w:val="ru-RU" w:eastAsia="ru-RU" w:bidi="ru-RU"/>
+        </w:rPr>
+        <w:t>множест</w:t>
+      </w:r>
+      <w:proofErr w:type="spellEnd"/>
+      <w:r>
+        <w:rPr>
+          <w:lang w:val="ru-RU" w:eastAsia="ru-RU" w:bidi="ru-RU"/>
+        </w:rPr>
+        <w:t xml:space="preserve">- </w:t>
+      </w:r>
+      <w:proofErr w:type="gramStart"/>
+      <w:r>
+        <w:rPr>
+          <w:lang w:val="ru-RU" w:eastAsia="ru-RU" w:bidi="ru-RU"/>
+        </w:rPr>
+        <w:t>во объектов</w:t>
       </w:r>
       <w:proofErr w:type="gramEnd"/>
       <w:r>
         <w:rPr>
           <w:lang w:val="ru-RU" w:eastAsia="ru-RU" w:bidi="ru-RU"/>
         </w:rPr>
-        <w:t xml:space="preserve">, </w:t>
-      </w:r>
-      <w:proofErr w:type="spellStart"/>
-      <w:r>
-        <w:rPr>
-          <w:lang w:val="ru-RU" w:eastAsia="ru-RU" w:bidi="ru-RU"/>
-        </w:rPr>
-        <w:t>вве</w:t>
-      </w:r>
-      <w:proofErr w:type="spellEnd"/>
-      <w:r>
-        <w:rPr>
-          <w:lang w:val="ru-RU" w:eastAsia="ru-RU" w:bidi="ru-RU"/>
-        </w:rPr>
-        <w:t xml:space="preserve">- </w:t>
-      </w:r>
-      <w:proofErr w:type="spellStart"/>
-      <w:r>
-        <w:rPr>
-          <w:lang w:val="ru-RU" w:eastAsia="ru-RU" w:bidi="ru-RU"/>
-        </w:rPr>
-        <w:t>сти</w:t>
-      </w:r>
-      <w:proofErr w:type="spellEnd"/>
-      <w:r>
-        <w:rPr>
-          <w:lang w:val="ru-RU" w:eastAsia="ru-RU" w:bidi="ru-RU"/>
-        </w:rPr>
-        <w:t>/вывести значения для массива дробей. Создать массив/список/</w:t>
-      </w:r>
-      <w:proofErr w:type="spellStart"/>
-      <w:proofErr w:type="gramStart"/>
-      <w:r>
-        <w:rPr>
-          <w:lang w:val="ru-RU" w:eastAsia="ru-RU" w:bidi="ru-RU"/>
-        </w:rPr>
-        <w:t>множест</w:t>
-      </w:r>
-      <w:proofErr w:type="spellEnd"/>
-      <w:r>
-        <w:rPr>
-          <w:lang w:val="ru-RU" w:eastAsia="ru-RU" w:bidi="ru-RU"/>
-        </w:rPr>
-        <w:t>- во</w:t>
-      </w:r>
-      <w:proofErr w:type="gramEnd"/>
-      <w:r>
-        <w:rPr>
-          <w:lang w:val="ru-RU" w:eastAsia="ru-RU" w:bidi="ru-RU"/>
-        </w:rPr>
-        <w:t xml:space="preserve"> объектов и передать его в метод, который изменяет каждый элемент мас</w:t>
+        <w:t xml:space="preserve"> и передать его в метод, который изменяет каждый элемент мас</w:t>
       </w:r>
       <w:r>
         <w:rPr>
@@ -2794,7 +2740,6 @@
         <w:t>. Создать массив/список/</w:t>
       </w:r>
       <w:proofErr w:type="spellStart"/>
-      <w:proofErr w:type="gramStart"/>
       <w:r>
         <w:rPr>
           <w:lang w:val="ru-RU" w:eastAsia="ru-RU" w:bidi="ru-RU"/>
@@ -2816,7 +2761,6 @@
         <w:t>жество</w:t>
       </w:r>
       <w:proofErr w:type="spellEnd"/>
-      <w:proofErr w:type="gramEnd"/>
       <w:r>
         <w:rPr>
           <w:lang w:val="ru-RU" w:eastAsia="ru-RU" w:bidi="ru-RU"/>
@@ -2946,15 +2890,7 @@
           <w:lang w:val="ru-RU" w:eastAsia="ru-RU" w:bidi="ru-RU"/>
         </w:rPr>
         <w:softHyphen/>
-        <w:t xml:space="preserve">стояния между точками и расстояния до начала координат. Проверить для трех точек возможность нахождения на одной </w:t>
-      </w:r>
-      <w:bookmarkStart w:id="0" w:name="_GoBack"/>
-      <w:bookmarkEnd w:id="0"/>
-      <w:r>
-        <w:rPr>
-          <w:lang w:val="ru-RU" w:eastAsia="ru-RU" w:bidi="ru-RU"/>
-        </w:rPr>
-        <w:t>прямой.</w:t>
+        <w:t>стояния между точками и расстояния до начала координат. Проверить для трех точек возможность нахождения на одной прямой.</w:t>
       </w:r>
     </w:p>
     <w:p>
@@ -3066,7 +3002,6 @@
         <w:t xml:space="preserve">. Определить площадь и периметр треугольника. Создать </w:t>
       </w:r>
       <w:proofErr w:type="spellStart"/>
-      <w:proofErr w:type="gramStart"/>
       <w:r>
         <w:rPr>
           <w:lang w:val="ru-RU" w:eastAsia="ru-RU" w:bidi="ru-RU"/>
@@ -3078,14 +3013,7 @@
         <w:rPr>
           <w:lang w:val="ru-RU" w:eastAsia="ru-RU" w:bidi="ru-RU"/>
         </w:rPr>
-        <w:t>- сив</w:t>
-      </w:r>
-      <w:proofErr w:type="gramEnd"/>
-      <w:r>
-        <w:rPr>
-          <w:lang w:val="ru-RU" w:eastAsia="ru-RU" w:bidi="ru-RU"/>
-        </w:rPr>
-        <w:t>/список/множество объектов и подсчитать количество треугольников разного типа (равносторонний, равнобедренный, прямоугольный, произ</w:t>
+        <w:t>- сив/список/множество объектов и подсчитать количество треугольников разного типа (равносторонний, равнобедренный, прямоугольный, произ</w:t>
       </w:r>
       <w:r>
         <w:rPr>
@@ -3249,22 +3177,28 @@
         <w:rPr>
           <w:lang w:val="ru-RU" w:eastAsia="ru-RU" w:bidi="ru-RU"/>
         </w:rPr>
+        <w:t xml:space="preserve">Определить класс </w:t>
+      </w:r>
+      <w:r>
+        <w:rPr>
+          <w:b/>
+          <w:bCs/>
+          <w:lang w:val="ru-RU" w:eastAsia="ru-RU" w:bidi="ru-RU"/>
+        </w:rPr>
+        <w:t>Вектор</w:t>
+      </w:r>
+      <w:r>
+        <w:rPr>
+          <w:lang w:val="ru-RU" w:eastAsia="ru-RU" w:bidi="ru-RU"/>
+        </w:rPr>
+        <w:t xml:space="preserve">. Реализовать методы для вычисления модуля вектора, скалярного </w:t>
+      </w:r>
+      <w:r>
+        <w:rPr>
+          <w:lang w:val="ru-RU" w:eastAsia="ru-RU" w:bidi="ru-RU"/>
+        </w:rPr>
         <w:lastRenderedPageBreak/>
-        <w:t xml:space="preserve">Определить класс </w:t>
-      </w:r>
-      <w:r>
-        <w:rPr>
-          <w:b/>
-          <w:bCs/>
-          <w:lang w:val="ru-RU" w:eastAsia="ru-RU" w:bidi="ru-RU"/>
-        </w:rPr>
-        <w:t>Вектор</w:t>
-      </w:r>
-      <w:r>
-        <w:rPr>
-          <w:lang w:val="ru-RU" w:eastAsia="ru-RU" w:bidi="ru-RU"/>
-        </w:rPr>
-        <w:t>. Реализовать методы для вычисления модуля вектора, скалярного произведения, сложения, вычитания, умножения на константу. Объявить массив объектов. Написать метод, который для задан</w:t>
+        <w:t>произведения, сложения, вычитания, умножения на константу. Объявить массив объектов. Написать метод, который для задан</w:t>
       </w:r>
       <w:r>
         <w:rPr>
@@ -3559,13 +3493,7 @@
         <w:rPr>
           <w:lang w:val="ru-RU" w:eastAsia="ru-RU" w:bidi="ru-RU"/>
         </w:rPr>
-        <w:t>для двух переменных. Реализовать метод определения корней методом биекции</w:t>
-      </w:r>
-      <w:r>
-        <w:rPr>
-          <w:lang w:val="ru-RU" w:eastAsia="ru-RU" w:bidi="ru-RU"/>
-        </w:rPr>
-        <w:t xml:space="preserve">. </w:t>
+        <w:t xml:space="preserve">для двух переменных. Реализовать метод определения корней методом биекции. </w:t>
       </w:r>
     </w:p>
     <w:p>
@@ -3696,7 +3624,7 @@
 </file>
 
 <file path=word/numbering.xml><?xml version="1.0" encoding="utf-8"?>
-<w:numbering xmlns:wpc="http://schemas.microsoft.com/office/word/2010/wordprocessingCanvas" xmlns:cx="http://schemas.microsoft.com/office/drawing/2014/chartex" xmlns:cx1="http://schemas.microsoft.com/office/drawing/2015/9/8/chartex" xmlns:mc="http://schemas.openxmlformats.org/markup-compatibility/2006" xmlns:o="urn:schemas-microsoft-com:office:office" xmlns:r="http://schemas.openxmlformats.org/officeDocument/2006/relationships" xmlns:m="http://schemas.openxmlformats.org/officeDocument/2006/math" xmlns:v="urn:schemas-microsoft-com:vml" xmlns:wp14="http://schemas.microsoft.com/office/word/2010/wordprocessingDrawing" xmlns:wp="http://schemas.openxmlformats.org/drawingml/2006/wordprocessingDrawing" xmlns:w10="urn:schemas-microsoft-com:office:word" xmlns:w="http://schemas.openxmlformats.org/wordprocessingml/2006/main" xmlns:w14="http://schemas.microsoft.com/office/word/2010/wordml" xmlns:w15="http://schemas.microsoft.com/office/word/2012/wordml" xmlns:w16se="http://schemas.microsoft.com/office/word/2015/wordml/symex" xmlns:wpg="http://schemas.microsoft.com/office/word/2010/wordprocessingGroup" xmlns:wpi="http://schemas.microsoft.com/office/word/2010/wordprocessingInk" xmlns:wne="http://schemas.microsoft.com/office/word/2006/wordml" xmlns:wps="http://schemas.microsoft.com/office/word/2010/wordprocessingShape" mc:Ignorable="w14 w15 w16se wp14">
+<w:numbering xmlns:wpc="http://schemas.microsoft.com/office/word/2010/wordprocessingCanvas" xmlns:cx="http://schemas.microsoft.com/office/drawing/2014/chartex" xmlns:cx1="http://schemas.microsoft.com/office/drawing/2015/9/8/chartex" xmlns:cx2="http://schemas.microsoft.com/office/drawing/2015/10/21/chartex" xmlns:cx3="http://schemas.microsoft.com/office/drawing/2016/5/9/chartex" xmlns:cx4="http://schemas.microsoft.com/office/drawing/2016/5/10/chartex" xmlns:cx5="http://schemas.microsoft.com/office/drawing/2016/5/11/chartex" xmlns:cx6="http://schemas.microsoft.com/office/drawing/2016/5/12/chartex" xmlns:cx7="http://schemas.microsoft.com/office/drawing/2016/5/13/chartex" xmlns:cx8="http://schemas.microsoft.com/office/drawing/2016/5/14/chartex" xmlns:mc="http://schemas.openxmlformats.org/markup-compatibility/2006" xmlns:aink="http://schemas.microsoft.com/office/drawing/2016/ink" xmlns:am3d="http://schemas.microsoft.com/office/drawing/2017/model3d" xmlns:o="urn:schemas-microsoft-com:office:office" xmlns:r="http://schemas.openxmlformats.org/officeDocument/2006/relationships" xmlns:m="http://schemas.openxmlformats.org/officeDocument/2006/math" xmlns:v="urn:schemas-microsoft-com:vml" xmlns:wp14="http://schemas.microsoft.com/office/word/2010/wordprocessingDrawing" xmlns:wp="http://schemas.openxmlformats.org/drawingml/2006/wordprocessingDrawing" xmlns:w10="urn:schemas-microsoft-com:office:word" xmlns:w="http://schemas.openxmlformats.org/wordprocessingml/2006/main" xmlns:w14="http://schemas.microsoft.com/office/word/2010/wordml" xmlns:w15="http://schemas.microsoft.com/office/word/2012/wordml" xmlns:w16cex="http://schemas.microsoft.com/office/word/2018/wordml/cex" xmlns:w16cid="http://schemas.microsoft.com/office/word/2016/wordml/cid" xmlns:w16="http://schemas.microsoft.com/office/word/2018/wordml" xmlns:w16sdtdh="http://schemas.microsoft.com/office/word/2020/wordml/sdtdatahash" xmlns:w16se="http://schemas.microsoft.com/office/word/2015/wordml/symex" xmlns:wpg="http://schemas.microsoft.com/office/word/2010/wordprocessingGroup" xmlns:wpi="http://schemas.microsoft.com/office/word/2010/wordprocessingInk" xmlns:wne="http://schemas.microsoft.com/office/word/2006/wordml" xmlns:wps="http://schemas.microsoft.com/office/word/2010/wordprocessingShape" mc:Ignorable="w14 w15 w16se w16cid w16 w16cex w16sdtdh wp14">
   <w:abstractNum w:abstractNumId="0" w15:restartNumberingAfterBreak="0">
     <w:nsid w:val="21BA161E"/>
     <w:multiLevelType w:val="multilevel"/>
@@ -4853,7 +4781,7 @@
 </file>
 
 <file path=word/styles.xml><?xml version="1.0" encoding="utf-8"?>
-<w:styles xmlns:mc="http://schemas.openxmlformats.org/markup-compatibility/2006" xmlns:r="http://schemas.openxmlformats.org/officeDocument/2006/relationships" xmlns:w="http://schemas.openxmlformats.org/wordprocessingml/2006/main" xmlns:w14="http://schemas.microsoft.com/office/word/2010/wordml" xmlns:w15="http://schemas.microsoft.com/office/word/2012/wordml" xmlns:w16se="http://schemas.microsoft.com/office/word/2015/wordml/symex" mc:Ignorable="w14 w15 w16se">
+<w:styles xmlns:mc="http://schemas.openxmlformats.org/markup-compatibility/2006" xmlns:r="http://schemas.openxmlformats.org/officeDocument/2006/relationships" xmlns:w="http://schemas.openxmlformats.org/wordprocessingml/2006/main" xmlns:w14="http://schemas.microsoft.com/office/word/2010/wordml" xmlns:w15="http://schemas.microsoft.com/office/word/2012/wordml" xmlns:w16cex="http://schemas.microsoft.com/office/word/2018/wordml/cex" xmlns:w16cid="http://schemas.microsoft.com/office/word/2016/wordml/cid" xmlns:w16="http://schemas.microsoft.com/office/word/2018/wordml" xmlns:w16sdtdh="http://schemas.microsoft.com/office/word/2020/wordml/sdtdatahash" xmlns:w16se="http://schemas.microsoft.com/office/word/2015/wordml/symex" mc:Ignorable="w14 w15 w16se w16cid w16 w16cex w16sdtdh">
   <w:docDefaults>
     <w:rPrDefault>
       <w:rPr>
@@ -4869,7 +4797,7 @@
       </w:pPr>
     </w:pPrDefault>
   </w:docDefaults>
-  <w:latentStyles w:defLockedState="0" w:defUIPriority="99" w:defSemiHidden="0" w:defUnhideWhenUsed="0" w:defQFormat="0" w:count="371">
+  <w:latentStyles w:defLockedState="0" w:defUIPriority="99" w:defSemiHidden="0" w:defUnhideWhenUsed="0" w:defQFormat="0" w:count="376">
     <w:lsdException w:name="Normal" w:uiPriority="0" w:qFormat="1"/>
     <w:lsdException w:name="heading 1" w:uiPriority="9" w:qFormat="1"/>
     <w:lsdException w:name="heading 2" w:semiHidden="1" w:uiPriority="9" w:unhideWhenUsed="1" w:qFormat="1"/>
@@ -4975,7 +4903,6 @@
     <w:lsdException w:name="HTML Sample" w:semiHidden="1" w:unhideWhenUsed="1"/>
     <w:lsdException w:name="HTML Typewriter" w:semiHidden="1" w:unhideWhenUsed="1"/>
     <w:lsdException w:name="HTML Variable" w:semiHidden="1" w:unhideWhenUsed="1"/>
-    <w:lsdException w:name="Normal Table" w:semiHidden="1" w:unhideWhenUsed="1"/>
     <w:lsdException w:name="annotation subject" w:semiHidden="1" w:unhideWhenUsed="1"/>
     <w:lsdException w:name="No List" w:semiHidden="1" w:unhideWhenUsed="1"/>
     <w:lsdException w:name="Outline List 1" w:semiHidden="1" w:unhideWhenUsed="1"/>
@@ -5018,11 +4945,8 @@
     <w:lsdException w:name="Table Contemporary" w:semiHidden="1" w:unhideWhenUsed="1"/>
     <w:lsdException w:name="Table Elegant" w:semiHidden="1" w:unhideWhenUsed="1"/>
     <w:lsdException w:name="Table Professional" w:semiHidden="1" w:unhideWhenUsed="1"/>
-    <w:lsdException w:name="Table Subtle 1" w:semiHidden="1" w:unhideWhenUsed="1"/>
     <w:lsdException w:name="Table Subtle 2" w:semiHidden="1" w:unhideWhenUsed="1"/>
     <w:lsdException w:name="Table Web 1" w:semiHidden="1" w:unhideWhenUsed="1"/>
-    <w:lsdException w:name="Table Web 2" w:semiHidden="1" w:unhideWhenUsed="1"/>
-    <w:lsdException w:name="Table Web 3" w:semiHidden="1" w:unhideWhenUsed="1"/>
     <w:lsdException w:name="Balloon Text" w:semiHidden="1" w:unhideWhenUsed="1"/>
     <w:lsdException w:name="Table Grid" w:uiPriority="39"/>
     <w:lsdException w:name="Table Theme" w:semiHidden="1" w:unhideWhenUsed="1"/>
@@ -5241,6 +5165,11 @@
     <w:lsdException w:name="List Table 5 Dark Accent 6" w:uiPriority="50"/>
     <w:lsdException w:name="List Table 6 Colorful Accent 6" w:uiPriority="51"/>
     <w:lsdException w:name="List Table 7 Colorful Accent 6" w:uiPriority="52"/>
+    <w:lsdException w:name="Mention" w:semiHidden="1" w:unhideWhenUsed="1"/>
+    <w:lsdException w:name="Smart Hyperlink" w:semiHidden="1" w:unhideWhenUsed="1"/>
+    <w:lsdException w:name="Hashtag" w:semiHidden="1" w:unhideWhenUsed="1"/>
+    <w:lsdException w:name="Unresolved Mention" w:semiHidden="1" w:unhideWhenUsed="1"/>
+    <w:lsdException w:name="Smart Link" w:semiHidden="1" w:unhideWhenUsed="1"/>
   </w:latentStyles>
   <w:style w:type="paragraph" w:default="1" w:styleId="a">
     <w:name w:val="Normal"/>

</xml_diff>